<commit_message>
Update resume for software
</commit_message>
<xml_diff>
--- a/blogs-hackbytes/contents/assets/byronsanchez-resume.docx
+++ b/blogs-hackbytes/contents/assets/byronsanchez-resume.docx
@@ -195,7 +195,63 @@
           <w:sz w:val="22"/>
           <w:szCs w:val="22"/>
         </w:rPr>
-        <w:t xml:space="preserve">Angular, Node.js, Webpack, Karma, Bootstrap, D3.js, </w:t>
+        <w:t xml:space="preserve">Angular, Node.js, </w:t>
+      </w:r>
+      <w:r>
+        <w:rPr>
+          <w:sz w:val="22"/>
+          <w:szCs w:val="22"/>
+        </w:rPr>
+        <w:t xml:space="preserve">Express, </w:t>
+      </w:r>
+      <w:r>
+        <w:rPr>
+          <w:sz w:val="22"/>
+          <w:szCs w:val="22"/>
+        </w:rPr>
+        <w:t>Knex</w:t>
+      </w:r>
+      <w:r>
+        <w:rPr>
+          <w:sz w:val="22"/>
+          <w:szCs w:val="22"/>
+        </w:rPr>
+        <w:t>.js</w:t>
+      </w:r>
+      <w:r>
+        <w:rPr>
+          <w:sz w:val="22"/>
+          <w:szCs w:val="22"/>
+        </w:rPr>
+        <w:t xml:space="preserve">, </w:t>
+      </w:r>
+      <w:r>
+        <w:rPr>
+          <w:sz w:val="22"/>
+          <w:szCs w:val="22"/>
+        </w:rPr>
+        <w:t>D3.js,</w:t>
+      </w:r>
+      <w:r>
+        <w:rPr>
+          <w:sz w:val="22"/>
+          <w:szCs w:val="22"/>
+        </w:rPr>
+        <w:t xml:space="preserve"> Bootstrap,</w:t>
+      </w:r>
+      <w:r>
+        <w:rPr>
+          <w:sz w:val="22"/>
+          <w:szCs w:val="22"/>
+        </w:rPr>
+        <w:t xml:space="preserve"> </w:t>
+      </w:r>
+      <w:r>
+        <w:rPr>
+          <w:sz w:val="22"/>
+          <w:szCs w:val="22"/>
+        </w:rPr>
+        <w:t xml:space="preserve">TypeScript, </w:t>
       </w:r>
       <w:r>
         <w:rPr>
@@ -216,7 +272,58 @@
           <w:sz w:val="22"/>
           <w:szCs w:val="22"/>
         </w:rPr>
-        <w:t>jQuery, Sass, LESS, CSS3, HTML5,</w:t>
+        <w:t xml:space="preserve">jQuery, </w:t>
+      </w:r>
+      <w:r>
+        <w:rPr>
+          <w:sz w:val="22"/>
+          <w:szCs w:val="22"/>
+        </w:rPr>
+        <w:t>Sass, LESS, CSS, HTML5</w:t>
+      </w:r>
+    </w:p>
+    <w:p>
+      <w:pPr>
+        <w:pStyle w:val="ResumeAlignRight"/>
+        <w:tabs>
+          <w:tab w:val="clear" w:pos="10080"/>
+          <w:tab w:val="left" w:pos="360"/>
+          <w:tab w:val="right" w:pos="11250"/>
+        </w:tabs>
+        <w:ind w:left="360" w:hanging="360"/>
+        <w:rPr>
+          <w:sz w:val="22"/>
+          <w:szCs w:val="22"/>
+        </w:rPr>
+      </w:pPr>
+      <w:r>
+        <w:rPr>
+          <w:b/>
+          <w:sz w:val="22"/>
+          <w:szCs w:val="22"/>
+        </w:rPr>
+        <w:t>Applications:</w:t>
+      </w:r>
+      <w:r>
+        <w:rPr>
+          <w:sz w:val="22"/>
+          <w:szCs w:val="22"/>
+        </w:rPr>
+        <w:t xml:space="preserve"> JetBrains IDEs, Emacs, Git</w:t>
+      </w:r>
+      <w:r>
+        <w:rPr>
+          <w:sz w:val="22"/>
+          <w:szCs w:val="22"/>
+        </w:rPr>
+        <w:t>, Adobe</w:t>
+      </w:r>
+      <w:r>
+        <w:rPr>
+          <w:sz w:val="22"/>
+          <w:szCs w:val="22"/>
+        </w:rPr>
+        <w:t xml:space="preserve"> </w:t>
       </w:r>
       <w:bookmarkStart w:id="1" w:name="_GoBack"/>
       <w:bookmarkEnd w:id="1"/>
@@ -225,51 +332,7 @@
           <w:sz w:val="22"/>
           <w:szCs w:val="22"/>
         </w:rPr>
-        <w:t xml:space="preserve"> Shell</w:t>
-      </w:r>
-    </w:p>
-    <w:p>
-      <w:pPr>
-        <w:pStyle w:val="ResumeAlignRight"/>
-        <w:tabs>
-          <w:tab w:val="clear" w:pos="10080"/>
-          <w:tab w:val="left" w:pos="360"/>
-          <w:tab w:val="right" w:pos="11250"/>
-        </w:tabs>
-        <w:ind w:left="360" w:hanging="360"/>
-        <w:rPr>
-          <w:sz w:val="22"/>
-          <w:szCs w:val="22"/>
-        </w:rPr>
-      </w:pPr>
-      <w:r>
-        <w:rPr>
-          <w:b/>
-          <w:sz w:val="22"/>
-          <w:szCs w:val="22"/>
-        </w:rPr>
-        <w:t>Applications:</w:t>
-      </w:r>
-      <w:r>
-        <w:rPr>
-          <w:sz w:val="22"/>
-          <w:szCs w:val="22"/>
-        </w:rPr>
-        <w:t xml:space="preserve"> JetBrains IDEs, Emacs, Git</w:t>
-      </w:r>
-      <w:r>
-        <w:rPr>
-          <w:sz w:val="22"/>
-          <w:szCs w:val="22"/>
-        </w:rPr>
-        <w:t>, Adobe</w:t>
-      </w:r>
-      <w:r>
-        <w:rPr>
-          <w:sz w:val="22"/>
-          <w:szCs w:val="22"/>
-        </w:rPr>
-        <w:t xml:space="preserve"> CC</w:t>
+        <w:t>CC</w:t>
       </w:r>
     </w:p>
     <w:p>
@@ -336,7 +399,49 @@
           <w:sz w:val="22"/>
           <w:szCs w:val="22"/>
         </w:rPr>
-        <w:t xml:space="preserve"> MySQL</w:t>
+        <w:t xml:space="preserve"> </w:t>
+      </w:r>
+      <w:r>
+        <w:rPr>
+          <w:sz w:val="22"/>
+          <w:szCs w:val="22"/>
+        </w:rPr>
+        <w:t xml:space="preserve">AWS, </w:t>
+      </w:r>
+      <w:r>
+        <w:rPr>
+          <w:sz w:val="22"/>
+          <w:szCs w:val="22"/>
+        </w:rPr>
+        <w:t xml:space="preserve">Docker, </w:t>
+      </w:r>
+      <w:r>
+        <w:rPr>
+          <w:sz w:val="22"/>
+          <w:szCs w:val="22"/>
+        </w:rPr>
+        <w:t>Postgre</w:t>
+      </w:r>
+      <w:r>
+        <w:rPr>
+          <w:sz w:val="22"/>
+          <w:szCs w:val="22"/>
+        </w:rPr>
+        <w:t>SQL</w:t>
+      </w:r>
+      <w:r>
+        <w:rPr>
+          <w:sz w:val="22"/>
+          <w:szCs w:val="22"/>
+        </w:rPr>
+        <w:t xml:space="preserve">, </w:t>
+      </w:r>
+      <w:r>
+        <w:rPr>
+          <w:sz w:val="22"/>
+          <w:szCs w:val="22"/>
+        </w:rPr>
+        <w:t>MySQL</w:t>
       </w:r>
       <w:bookmarkEnd w:id="0"/>
       <w:r>
@@ -345,45 +450,6 @@
           <w:szCs w:val="22"/>
         </w:rPr>
         <w:t>, SQLite</w:t>
-      </w:r>
-      <w:r>
-        <w:rPr>
-          <w:sz w:val="22"/>
-          <w:szCs w:val="22"/>
-        </w:rPr>
-        <w:t xml:space="preserve">, </w:t>
-      </w:r>
-      <w:proofErr w:type="spellStart"/>
-      <w:r>
-        <w:rPr>
-          <w:sz w:val="22"/>
-          <w:szCs w:val="22"/>
-        </w:rPr>
-        <w:t>Solr</w:t>
-      </w:r>
-      <w:proofErr w:type="spellEnd"/>
-      <w:r>
-        <w:rPr>
-          <w:sz w:val="22"/>
-          <w:szCs w:val="22"/>
-        </w:rPr>
-        <w:t xml:space="preserve">, </w:t>
-      </w:r>
-      <w:proofErr w:type="spellStart"/>
-      <w:r>
-        <w:rPr>
-          <w:sz w:val="22"/>
-          <w:szCs w:val="22"/>
-        </w:rPr>
-        <w:t>Redis</w:t>
-      </w:r>
-      <w:proofErr w:type="spellEnd"/>
-      <w:r>
-        <w:rPr>
-          <w:sz w:val="22"/>
-          <w:szCs w:val="22"/>
-        </w:rPr>
-        <w:t>, Nginx, Jenkins</w:t>
       </w:r>
     </w:p>
     <w:p>
@@ -510,7 +576,37 @@
           <w:sz w:val="22"/>
           <w:szCs w:val="22"/>
         </w:rPr>
-        <w:t>Designed and wrote functionality for SmartView, an emotional analytics SaaS platform which provides enterprise solutions through brand equity assessment, market landscaping, competitive intelligence, and deep insights into different markets</w:t>
+        <w:t>Designed and wrote functionality for</w:t>
+      </w:r>
+      <w:r>
+        <w:rPr>
+          <w:sz w:val="22"/>
+          <w:szCs w:val="22"/>
+        </w:rPr>
+        <w:t xml:space="preserve"> </w:t>
+      </w:r>
+      <w:proofErr w:type="spellStart"/>
+      <w:r>
+        <w:rPr>
+          <w:sz w:val="22"/>
+          <w:szCs w:val="22"/>
+        </w:rPr>
+        <w:t>ActiveInsight</w:t>
+      </w:r>
+      <w:proofErr w:type="spellEnd"/>
+      <w:r>
+        <w:rPr>
+          <w:sz w:val="22"/>
+          <w:szCs w:val="22"/>
+        </w:rPr>
+        <w:t xml:space="preserve">, an emotional analytics SaaS platform which provides enterprise solutions through brand equity assessment, market landscaping, competitive intelligence, and deep </w:t>
+      </w:r>
+      <w:r>
+        <w:rPr>
+          <w:sz w:val="22"/>
+          <w:szCs w:val="22"/>
+        </w:rPr>
+        <w:t>market insights</w:t>
       </w:r>
     </w:p>
     <w:p>
@@ -533,7 +629,21 @@
           <w:sz w:val="22"/>
           <w:szCs w:val="22"/>
         </w:rPr>
-        <w:t>Architected and implemented the front-end web client leveraging modern tooling</w:t>
+        <w:t xml:space="preserve">Architected and implemented the front-end web client </w:t>
+      </w:r>
+      <w:r>
+        <w:rPr>
+          <w:sz w:val="22"/>
+          <w:szCs w:val="22"/>
+        </w:rPr>
+        <w:t>with</w:t>
+      </w:r>
+      <w:r>
+        <w:rPr>
+          <w:sz w:val="22"/>
+          <w:szCs w:val="22"/>
+        </w:rPr>
+        <w:t xml:space="preserve"> modern tooling</w:t>
       </w:r>
       <w:r>
         <w:rPr>
@@ -547,7 +657,14 @@
           <w:sz w:val="22"/>
           <w:szCs w:val="22"/>
         </w:rPr>
-        <w:t xml:space="preserve"> Node.js, Karma, Webpack, and Angular</w:t>
+        <w:t xml:space="preserve"> Node.js, Karma, Webpack, Angular</w:t>
+      </w:r>
+      <w:r>
+        <w:rPr>
+          <w:sz w:val="22"/>
+          <w:szCs w:val="22"/>
+        </w:rPr>
+        <w:t>, and D3.js</w:t>
       </w:r>
     </w:p>
     <w:p>
@@ -2317,7 +2434,21 @@
           <w:sz w:val="22"/>
           <w:szCs w:val="22"/>
         </w:rPr>
-        <w:t>, Graphic Design</w:t>
+        <w:t>,</w:t>
+      </w:r>
+      <w:r>
+        <w:rPr>
+          <w:sz w:val="22"/>
+          <w:szCs w:val="22"/>
+        </w:rPr>
+        <w:t xml:space="preserve"> Piano,</w:t>
+      </w:r>
+      <w:r>
+        <w:rPr>
+          <w:sz w:val="22"/>
+          <w:szCs w:val="22"/>
+        </w:rPr>
+        <w:t xml:space="preserve"> Design</w:t>
       </w:r>
     </w:p>
     <w:sectPr>

</xml_diff>